<commit_message>
新增UML Use Case Diagram
新增Task「會員註冊功能」的UML Use Case Diagram
</commit_message>
<xml_diff>
--- a/B1243002.docx
+++ b/B1243002.docx
@@ -46,7 +46,7 @@
       </w:r>
       <w:r>
         <w:rPr>
-          <w:rFonts w:ascii="標楷體" w:eastAsia="標楷體" w:hAnsi="標楷體" w:cs="標楷體"/>
+          <w:rFonts w:ascii="Times New Roman" w:eastAsia="標楷體" w:hAnsi="Times New Roman" w:cs="Times New Roman"/>
           <w:sz w:val="32"/>
           <w:szCs w:val="32"/>
         </w:rPr>
@@ -175,21 +175,7 @@
         <w:rPr>
           <w:rFonts w:ascii="標楷體" w:eastAsia="標楷體" w:hAnsi="標楷體" w:cs="標楷體"/>
         </w:rPr>
-        <w:t>所有頁面必須在不同網頁瀏覽器上正常顯示，並應能適應手機、平板和桌面等不同尺寸的裝置，並且所有儲存於資料庫的資訊必須有加密機制來保護，確保個資不會外</w:t>
-      </w:r>
-      <w:proofErr w:type="gramStart"/>
-      <w:r>
-        <w:rPr>
-          <w:rFonts w:ascii="標楷體" w:eastAsia="標楷體" w:hAnsi="標楷體" w:cs="標楷體"/>
-        </w:rPr>
-        <w:t>洩</w:t>
-      </w:r>
-      <w:proofErr w:type="gramEnd"/>
-      <w:r>
-        <w:rPr>
-          <w:rFonts w:ascii="標楷體" w:eastAsia="標楷體" w:hAnsi="標楷體" w:cs="標楷體"/>
-        </w:rPr>
-        <w:t>。</w:t>
+        <w:t>所有頁面必須在不同網頁瀏覽器上正常顯示，並應能適應手機、平板和桌面等不同尺寸的裝置，並且所有儲存於資料庫的資訊必須有加密機制來保護，確保個資不會外洩。</w:t>
       </w:r>
     </w:p>
     <w:p>
@@ -210,7 +196,7 @@
       <w:pPr>
         <w:spacing w:line="240" w:lineRule="auto"/>
         <w:rPr>
-          <w:rFonts w:ascii="標楷體" w:eastAsia="標楷體" w:hAnsi="標楷體" w:cs="標楷體"/>
+          <w:rFonts w:ascii="Times New Roman" w:eastAsia="標楷體" w:hAnsi="Times New Roman" w:cs="Times New Roman"/>
           <w:strike/>
           <w:sz w:val="32"/>
           <w:szCs w:val="32"/>
@@ -227,7 +213,7 @@
       </w:r>
       <w:r>
         <w:rPr>
-          <w:rFonts w:ascii="標楷體" w:eastAsia="標楷體" w:hAnsi="標楷體" w:cs="標楷體"/>
+          <w:rFonts w:ascii="Times New Roman" w:eastAsia="標楷體" w:hAnsi="Times New Roman" w:cs="Times New Roman"/>
           <w:sz w:val="32"/>
           <w:szCs w:val="32"/>
         </w:rPr>
@@ -235,7 +221,7 @@
       </w:r>
       <w:r>
         <w:rPr>
-          <w:rFonts w:ascii="標楷體" w:eastAsia="標楷體" w:hAnsi="標楷體" w:cs="標楷體"/>
+          <w:rFonts w:ascii="Times New Roman" w:eastAsia="標楷體" w:hAnsi="Times New Roman" w:cs="Times New Roman"/>
           <w:strike/>
           <w:sz w:val="32"/>
           <w:szCs w:val="32"/>
@@ -244,7 +230,7 @@
       </w:r>
       <w:r>
         <w:rPr>
-          <w:rFonts w:ascii="標楷體" w:eastAsia="標楷體" w:hAnsi="標楷體" w:cs="標楷體"/>
+          <w:rFonts w:ascii="Times New Roman" w:eastAsia="標楷體" w:hAnsi="Times New Roman" w:cs="Times New Roman"/>
           <w:sz w:val="32"/>
           <w:szCs w:val="32"/>
         </w:rPr>
@@ -1067,21 +1053,7 @@
         <w:rPr>
           <w:rFonts w:ascii="標楷體" w:eastAsia="標楷體" w:hAnsi="標楷體" w:cs="標楷體" w:hint="eastAsia"/>
         </w:rPr>
-        <w:t>後端產生</w:t>
-      </w:r>
-      <w:proofErr w:type="gramStart"/>
-      <w:r>
-        <w:rPr>
-          <w:rFonts w:ascii="標楷體" w:eastAsia="標楷體" w:hAnsi="標楷體" w:cs="標楷體" w:hint="eastAsia"/>
-        </w:rPr>
-        <w:t>驗證碼並寄</w:t>
-      </w:r>
-      <w:proofErr w:type="gramEnd"/>
-      <w:r>
-        <w:rPr>
-          <w:rFonts w:ascii="標楷體" w:eastAsia="標楷體" w:hAnsi="標楷體" w:cs="標楷體" w:hint="eastAsia"/>
-        </w:rPr>
-        <w:t>送到信箱</w:t>
+        <w:t>後端產生驗證碼並寄送到信箱</w:t>
       </w:r>
     </w:p>
     <w:p>
@@ -1196,21 +1168,7 @@
               <w:rPr>
                 <w:rFonts w:ascii="標楷體" w:eastAsia="標楷體" w:hAnsi="標楷體" w:cs="標楷體"/>
               </w:rPr>
-              <w:t>顯示成功訊息：「</w:t>
-            </w:r>
-            <w:proofErr w:type="gramStart"/>
-            <w:r>
-              <w:rPr>
-                <w:rFonts w:ascii="標楷體" w:eastAsia="標楷體" w:hAnsi="標楷體" w:cs="標楷體"/>
-              </w:rPr>
-              <w:t>驗證碼已寄</w:t>
-            </w:r>
-            <w:proofErr w:type="gramEnd"/>
-            <w:r>
-              <w:rPr>
-                <w:rFonts w:ascii="標楷體" w:eastAsia="標楷體" w:hAnsi="標楷體" w:cs="標楷體"/>
-              </w:rPr>
-              <w:t>送至您的信箱，請檢查」</w:t>
+              <w:t>顯示成功訊息：「驗證碼已寄送至您的信箱，請檢查」</w:t>
             </w:r>
           </w:p>
         </w:tc>
@@ -1687,21 +1645,7 @@
               <w:rPr>
                 <w:rFonts w:ascii="標楷體" w:eastAsia="標楷體" w:hAnsi="標楷體" w:cs="標楷體"/>
               </w:rPr>
-              <w:t>最大負載測試</w:t>
-            </w:r>
-            <w:proofErr w:type="gramStart"/>
-            <w:r>
-              <w:rPr>
-                <w:rFonts w:ascii="標楷體" w:eastAsia="標楷體" w:hAnsi="標楷體" w:cs="標楷體"/>
-              </w:rPr>
-              <w:t>期間，</w:t>
-            </w:r>
-            <w:proofErr w:type="gramEnd"/>
-            <w:r>
-              <w:rPr>
-                <w:rFonts w:ascii="標楷體" w:eastAsia="標楷體" w:hAnsi="標楷體" w:cs="標楷體"/>
-              </w:rPr>
-              <w:t>執行任何動作的回應時間應維持在3秒內</w:t>
+              <w:t>最大負載測試期間，執行任何動作的回應時間應維持在3秒內</w:t>
             </w:r>
           </w:p>
         </w:tc>
@@ -2303,7 +2247,303 @@
         </w:tc>
       </w:tr>
     </w:tbl>
-    <w:p/>
+    <w:p>
+      <w:r>
+        <w:rPr>
+          <w:rFonts w:ascii="標楷體" w:eastAsia="標楷體" w:hAnsi="標楷體" w:cs="標楷體"/>
+          <w:strike/>
+          <w:sz w:val="32"/>
+          <w:szCs w:val="32"/>
+        </w:rPr>
+        <w:t xml:space="preserve">                      </w:t>
+      </w:r>
+      <w:r>
+        <w:rPr>
+          <w:rFonts w:ascii="Times New Roman" w:eastAsia="標楷體" w:hAnsi="Times New Roman" w:cs="Times New Roman" w:hint="eastAsia"/>
+          <w:sz w:val="32"/>
+          <w:szCs w:val="32"/>
+        </w:rPr>
+        <w:t>UML Diagram</w:t>
+      </w:r>
+      <w:r>
+        <w:rPr>
+          <w:rFonts w:ascii="標楷體" w:eastAsia="標楷體" w:hAnsi="標楷體" w:cs="標楷體"/>
+          <w:strike/>
+          <w:sz w:val="32"/>
+          <w:szCs w:val="32"/>
+        </w:rPr>
+        <w:t xml:space="preserve">                   </w:t>
+      </w:r>
+    </w:p>
+    <w:p>
+      <w:pPr>
+        <w:rPr>
+          <w:rFonts w:ascii="Times New Roman" w:eastAsia="標楷體" w:hAnsi="Times New Roman" w:cs="Times New Roman"/>
+          <w:sz w:val="32"/>
+          <w:szCs w:val="32"/>
+        </w:rPr>
+      </w:pPr>
+      <w:r>
+        <w:rPr>
+          <w:rFonts w:ascii="Times New Roman" w:eastAsia="標楷體" w:hAnsi="Times New Roman" w:cs="Times New Roman"/>
+          <w:sz w:val="32"/>
+          <w:szCs w:val="32"/>
+        </w:rPr>
+        <w:t>Task 1</w:t>
+      </w:r>
+      <w:r>
+        <w:rPr>
+          <w:rFonts w:ascii="Times New Roman" w:eastAsia="標楷體" w:hAnsi="Times New Roman" w:cs="Times New Roman"/>
+          <w:sz w:val="32"/>
+          <w:szCs w:val="32"/>
+        </w:rPr>
+        <w:t>：會員註冊功能</w:t>
+      </w:r>
+      <w:r>
+        <w:rPr>
+          <w:rFonts w:ascii="Times New Roman" w:eastAsia="標楷體" w:hAnsi="Times New Roman" w:cs="Times New Roman"/>
+          <w:sz w:val="32"/>
+          <w:szCs w:val="32"/>
+        </w:rPr>
+        <w:t xml:space="preserve"> </w:t>
+      </w:r>
+    </w:p>
+    <w:p>
+      <w:pPr>
+        <w:pStyle w:val="a9"/>
+        <w:widowControl/>
+        <w:numPr>
+          <w:ilvl w:val="0"/>
+          <w:numId w:val="5"/>
+        </w:numPr>
+        <w:suppressAutoHyphens/>
+        <w:autoSpaceDN w:val="0"/>
+        <w:spacing w:after="0" w:line="492" w:lineRule="auto"/>
+        <w:contextualSpacing w:val="0"/>
+        <w:textAlignment w:val="baseline"/>
+        <w:rPr>
+          <w:rFonts w:ascii="Times New Roman" w:eastAsia="標楷體" w:hAnsi="Times New Roman" w:cs="Times New Roman"/>
+          <w:sz w:val="32"/>
+          <w:szCs w:val="32"/>
+        </w:rPr>
+      </w:pPr>
+      <w:r>
+        <w:rPr>
+          <w:rFonts w:ascii="Times New Roman" w:eastAsia="標楷體" w:hAnsi="Times New Roman" w:cs="Times New Roman"/>
+          <w:sz w:val="32"/>
+          <w:szCs w:val="32"/>
+        </w:rPr>
+        <w:t>設計註冊頁面表單</w:t>
+      </w:r>
+      <w:r>
+        <w:rPr>
+          <w:rFonts w:ascii="Times New Roman" w:eastAsia="標楷體" w:hAnsi="Times New Roman" w:cs="Times New Roman"/>
+          <w:sz w:val="32"/>
+          <w:szCs w:val="32"/>
+        </w:rPr>
+        <w:t xml:space="preserve"> </w:t>
+      </w:r>
+    </w:p>
+    <w:p>
+      <w:pPr>
+        <w:pStyle w:val="a9"/>
+        <w:widowControl/>
+        <w:numPr>
+          <w:ilvl w:val="0"/>
+          <w:numId w:val="5"/>
+        </w:numPr>
+        <w:suppressAutoHyphens/>
+        <w:autoSpaceDN w:val="0"/>
+        <w:spacing w:after="0" w:line="492" w:lineRule="auto"/>
+        <w:contextualSpacing w:val="0"/>
+        <w:textAlignment w:val="baseline"/>
+        <w:rPr>
+          <w:rFonts w:ascii="Times New Roman" w:eastAsia="標楷體" w:hAnsi="Times New Roman" w:cs="Times New Roman"/>
+          <w:sz w:val="32"/>
+          <w:szCs w:val="32"/>
+        </w:rPr>
+      </w:pPr>
+      <w:r>
+        <w:rPr>
+          <w:rFonts w:ascii="Times New Roman" w:eastAsia="標楷體" w:hAnsi="Times New Roman" w:cs="Times New Roman"/>
+          <w:sz w:val="32"/>
+          <w:szCs w:val="32"/>
+        </w:rPr>
+        <w:t>驗證輸入資料（</w:t>
+      </w:r>
+      <w:r>
+        <w:rPr>
+          <w:rFonts w:ascii="Times New Roman" w:eastAsia="標楷體" w:hAnsi="Times New Roman" w:cs="Times New Roman"/>
+          <w:sz w:val="32"/>
+          <w:szCs w:val="32"/>
+        </w:rPr>
+        <w:t xml:space="preserve">Email </w:t>
+      </w:r>
+      <w:r>
+        <w:rPr>
+          <w:rFonts w:ascii="Times New Roman" w:eastAsia="標楷體" w:hAnsi="Times New Roman" w:cs="Times New Roman"/>
+          <w:sz w:val="32"/>
+          <w:szCs w:val="32"/>
+        </w:rPr>
+        <w:t>格式、密碼規則）</w:t>
+      </w:r>
+    </w:p>
+    <w:p>
+      <w:pPr>
+        <w:pStyle w:val="a9"/>
+        <w:widowControl/>
+        <w:numPr>
+          <w:ilvl w:val="0"/>
+          <w:numId w:val="5"/>
+        </w:numPr>
+        <w:suppressAutoHyphens/>
+        <w:autoSpaceDN w:val="0"/>
+        <w:spacing w:after="0" w:line="492" w:lineRule="auto"/>
+        <w:contextualSpacing w:val="0"/>
+        <w:textAlignment w:val="baseline"/>
+        <w:rPr>
+          <w:rFonts w:ascii="Times New Roman" w:eastAsia="標楷體" w:hAnsi="Times New Roman" w:cs="Times New Roman" w:hint="eastAsia"/>
+          <w:sz w:val="32"/>
+          <w:szCs w:val="32"/>
+        </w:rPr>
+      </w:pPr>
+      <w:r>
+        <w:rPr>
+          <w:rFonts w:ascii="Times New Roman" w:eastAsia="標楷體" w:hAnsi="Times New Roman" w:cs="Times New Roman"/>
+          <w:sz w:val="32"/>
+          <w:szCs w:val="32"/>
+        </w:rPr>
+        <w:t>將資料寫入資料庫</w:t>
+      </w:r>
+    </w:p>
+    <w:p>
+      <w:pPr>
+        <w:pStyle w:val="a9"/>
+        <w:widowControl/>
+        <w:numPr>
+          <w:ilvl w:val="0"/>
+          <w:numId w:val="6"/>
+        </w:numPr>
+        <w:suppressAutoHyphens/>
+        <w:autoSpaceDN w:val="0"/>
+        <w:spacing w:after="0" w:line="492" w:lineRule="auto"/>
+        <w:contextualSpacing w:val="0"/>
+        <w:textAlignment w:val="baseline"/>
+        <w:rPr>
+          <w:rFonts w:ascii="Times New Roman" w:eastAsia="標楷體" w:hAnsi="Times New Roman" w:cs="Times New Roman"/>
+          <w:sz w:val="32"/>
+          <w:szCs w:val="32"/>
+        </w:rPr>
+      </w:pPr>
+      <w:r>
+        <w:rPr>
+          <w:rFonts w:ascii="Times New Roman" w:eastAsia="標楷體" w:hAnsi="Times New Roman" w:cs="Times New Roman"/>
+          <w:sz w:val="32"/>
+          <w:szCs w:val="32"/>
+        </w:rPr>
+        <w:t xml:space="preserve">UML </w:t>
+      </w:r>
+      <w:r>
+        <w:rPr>
+          <w:rFonts w:ascii="Times New Roman" w:hAnsi="Times New Roman" w:cs="Times New Roman"/>
+          <w:color w:val="111111"/>
+          <w:sz w:val="32"/>
+          <w:szCs w:val="32"/>
+          <w:shd w:val="clear" w:color="auto" w:fill="FFFFFF"/>
+        </w:rPr>
+        <w:t>Use Case Diagram</w:t>
+      </w:r>
+    </w:p>
+    <w:p>
+      <w:r>
+        <w:rPr>
+          <w:noProof/>
+        </w:rPr>
+        <w:drawing>
+          <wp:inline distT="0" distB="0" distL="0" distR="0" wp14:anchorId="7BB1B4FA" wp14:editId="72EC0E30">
+            <wp:extent cx="5173914" cy="1563511"/>
+            <wp:effectExtent l="0" t="0" r="8255" b="0"/>
+            <wp:docPr id="1" name="圖片 1" descr="一張含有 圖表, 行, 圓形, 文字 的圖片&#10;&#10;AI 產生的內容可能不正確。"/>
+            <wp:cNvGraphicFramePr>
+              <a:graphicFrameLocks xmlns:a="http://schemas.openxmlformats.org/drawingml/2006/main" noChangeAspect="1"/>
+            </wp:cNvGraphicFramePr>
+            <a:graphic xmlns:a="http://schemas.openxmlformats.org/drawingml/2006/main">
+              <a:graphicData uri="http://schemas.openxmlformats.org/drawingml/2006/picture">
+                <pic:pic xmlns:pic="http://schemas.openxmlformats.org/drawingml/2006/picture">
+                  <pic:nvPicPr>
+                    <pic:cNvPr id="1" name="圖片 1" descr="一張含有 圖表, 行, 圓形, 文字 的圖片&#10;&#10;AI 產生的內容可能不正確。"/>
+                    <pic:cNvPicPr/>
+                  </pic:nvPicPr>
+                  <pic:blipFill>
+                    <a:blip r:embed="rId7"/>
+                    <a:stretch>
+                      <a:fillRect/>
+                    </a:stretch>
+                  </pic:blipFill>
+                  <pic:spPr>
+                    <a:xfrm>
+                      <a:off x="0" y="0"/>
+                      <a:ext cx="5203308" cy="1572394"/>
+                    </a:xfrm>
+                    <a:prstGeom prst="rect">
+                      <a:avLst/>
+                    </a:prstGeom>
+                  </pic:spPr>
+                </pic:pic>
+              </a:graphicData>
+            </a:graphic>
+          </wp:inline>
+        </w:drawing>
+      </w:r>
+    </w:p>
+    <w:p>
+      <w:pPr>
+        <w:rPr>
+          <w:rFonts w:hint="eastAsia"/>
+        </w:rPr>
+      </w:pPr>
+      <w:r>
+        <w:rPr>
+          <w:noProof/>
+        </w:rPr>
+        <w:lastRenderedPageBreak/>
+        <w:drawing>
+          <wp:inline distT="0" distB="0" distL="0" distR="0" wp14:anchorId="6E6B35E0" wp14:editId="28F62358">
+            <wp:extent cx="5019503" cy="3883378"/>
+            <wp:effectExtent l="0" t="0" r="0" b="3175"/>
+            <wp:docPr id="2" name="圖片 2" descr="一張含有 文字, 螢幕擷取畫面, 字型, 數字 的圖片&#10;&#10;AI 產生的內容可能不正確。"/>
+            <wp:cNvGraphicFramePr>
+              <a:graphicFrameLocks xmlns:a="http://schemas.openxmlformats.org/drawingml/2006/main" noChangeAspect="1"/>
+            </wp:cNvGraphicFramePr>
+            <a:graphic xmlns:a="http://schemas.openxmlformats.org/drawingml/2006/main">
+              <a:graphicData uri="http://schemas.openxmlformats.org/drawingml/2006/picture">
+                <pic:pic xmlns:pic="http://schemas.openxmlformats.org/drawingml/2006/picture">
+                  <pic:nvPicPr>
+                    <pic:cNvPr id="2" name="圖片 2" descr="一張含有 文字, 螢幕擷取畫面, 字型, 數字 的圖片&#10;&#10;AI 產生的內容可能不正確。"/>
+                    <pic:cNvPicPr/>
+                  </pic:nvPicPr>
+                  <pic:blipFill>
+                    <a:blip r:embed="rId8"/>
+                    <a:stretch>
+                      <a:fillRect/>
+                    </a:stretch>
+                  </pic:blipFill>
+                  <pic:spPr>
+                    <a:xfrm>
+                      <a:off x="0" y="0"/>
+                      <a:ext cx="5052318" cy="3908766"/>
+                    </a:xfrm>
+                    <a:prstGeom prst="rect">
+                      <a:avLst/>
+                    </a:prstGeom>
+                  </pic:spPr>
+                </pic:pic>
+              </a:graphicData>
+            </a:graphic>
+          </wp:inline>
+        </w:drawing>
+      </w:r>
+    </w:p>
     <w:sectPr>
       <w:pgSz w:w="11906" w:h="16838"/>
       <w:pgMar w:top="1440" w:right="1800" w:bottom="1440" w:left="1800" w:header="851" w:footer="992" w:gutter="0"/>
@@ -2682,6 +2922,119 @@
     </w:lvl>
   </w:abstractNum>
   <w:abstractNum w:abstractNumId="3" w15:restartNumberingAfterBreak="0">
+    <w:nsid w:val="657B5D0B"/>
+    <w:multiLevelType w:val="hybridMultilevel"/>
+    <w:tmpl w:val="15FCECC2"/>
+    <w:lvl w:ilvl="0" w:tplc="04090001">
+      <w:start w:val="1"/>
+      <w:numFmt w:val="bullet"/>
+      <w:lvlText w:val=""/>
+      <w:lvlJc w:val="left"/>
+      <w:pPr>
+        <w:ind w:left="480" w:hanging="480"/>
+      </w:pPr>
+      <w:rPr>
+        <w:rFonts w:ascii="Wingdings" w:hAnsi="Wingdings" w:hint="default"/>
+      </w:rPr>
+    </w:lvl>
+    <w:lvl w:ilvl="1" w:tplc="04090003" w:tentative="1">
+      <w:start w:val="1"/>
+      <w:numFmt w:val="bullet"/>
+      <w:lvlText w:val=""/>
+      <w:lvlJc w:val="left"/>
+      <w:pPr>
+        <w:ind w:left="960" w:hanging="480"/>
+      </w:pPr>
+      <w:rPr>
+        <w:rFonts w:ascii="Wingdings" w:hAnsi="Wingdings" w:hint="default"/>
+      </w:rPr>
+    </w:lvl>
+    <w:lvl w:ilvl="2" w:tplc="04090005" w:tentative="1">
+      <w:start w:val="1"/>
+      <w:numFmt w:val="bullet"/>
+      <w:lvlText w:val=""/>
+      <w:lvlJc w:val="left"/>
+      <w:pPr>
+        <w:ind w:left="1440" w:hanging="480"/>
+      </w:pPr>
+      <w:rPr>
+        <w:rFonts w:ascii="Wingdings" w:hAnsi="Wingdings" w:hint="default"/>
+      </w:rPr>
+    </w:lvl>
+    <w:lvl w:ilvl="3" w:tplc="04090001" w:tentative="1">
+      <w:start w:val="1"/>
+      <w:numFmt w:val="bullet"/>
+      <w:lvlText w:val=""/>
+      <w:lvlJc w:val="left"/>
+      <w:pPr>
+        <w:ind w:left="1920" w:hanging="480"/>
+      </w:pPr>
+      <w:rPr>
+        <w:rFonts w:ascii="Wingdings" w:hAnsi="Wingdings" w:hint="default"/>
+      </w:rPr>
+    </w:lvl>
+    <w:lvl w:ilvl="4" w:tplc="04090003" w:tentative="1">
+      <w:start w:val="1"/>
+      <w:numFmt w:val="bullet"/>
+      <w:lvlText w:val=""/>
+      <w:lvlJc w:val="left"/>
+      <w:pPr>
+        <w:ind w:left="2400" w:hanging="480"/>
+      </w:pPr>
+      <w:rPr>
+        <w:rFonts w:ascii="Wingdings" w:hAnsi="Wingdings" w:hint="default"/>
+      </w:rPr>
+    </w:lvl>
+    <w:lvl w:ilvl="5" w:tplc="04090005" w:tentative="1">
+      <w:start w:val="1"/>
+      <w:numFmt w:val="bullet"/>
+      <w:lvlText w:val=""/>
+      <w:lvlJc w:val="left"/>
+      <w:pPr>
+        <w:ind w:left="2880" w:hanging="480"/>
+      </w:pPr>
+      <w:rPr>
+        <w:rFonts w:ascii="Wingdings" w:hAnsi="Wingdings" w:hint="default"/>
+      </w:rPr>
+    </w:lvl>
+    <w:lvl w:ilvl="6" w:tplc="04090001" w:tentative="1">
+      <w:start w:val="1"/>
+      <w:numFmt w:val="bullet"/>
+      <w:lvlText w:val=""/>
+      <w:lvlJc w:val="left"/>
+      <w:pPr>
+        <w:ind w:left="3360" w:hanging="480"/>
+      </w:pPr>
+      <w:rPr>
+        <w:rFonts w:ascii="Wingdings" w:hAnsi="Wingdings" w:hint="default"/>
+      </w:rPr>
+    </w:lvl>
+    <w:lvl w:ilvl="7" w:tplc="04090003" w:tentative="1">
+      <w:start w:val="1"/>
+      <w:numFmt w:val="bullet"/>
+      <w:lvlText w:val=""/>
+      <w:lvlJc w:val="left"/>
+      <w:pPr>
+        <w:ind w:left="3840" w:hanging="480"/>
+      </w:pPr>
+      <w:rPr>
+        <w:rFonts w:ascii="Wingdings" w:hAnsi="Wingdings" w:hint="default"/>
+      </w:rPr>
+    </w:lvl>
+    <w:lvl w:ilvl="8" w:tplc="04090005" w:tentative="1">
+      <w:start w:val="1"/>
+      <w:numFmt w:val="bullet"/>
+      <w:lvlText w:val=""/>
+      <w:lvlJc w:val="left"/>
+      <w:pPr>
+        <w:ind w:left="4320" w:hanging="480"/>
+      </w:pPr>
+      <w:rPr>
+        <w:rFonts w:ascii="Wingdings" w:hAnsi="Wingdings" w:hint="default"/>
+      </w:rPr>
+    </w:lvl>
+  </w:abstractNum>
+  <w:abstractNum w:abstractNumId="4" w15:restartNumberingAfterBreak="0">
     <w:nsid w:val="6C5554FC"/>
     <w:multiLevelType w:val="hybridMultilevel"/>
     <w:tmpl w:val="0E9E01F4"/>
@@ -2792,19 +3145,114 @@
       <w:rPr>
         <w:rFonts w:ascii="Wingdings" w:hAnsi="Wingdings" w:hint="default"/>
       </w:rPr>
+    </w:lvl>
+  </w:abstractNum>
+  <w:abstractNum w:abstractNumId="5" w15:restartNumberingAfterBreak="0">
+    <w:nsid w:val="74732269"/>
+    <w:multiLevelType w:val="hybridMultilevel"/>
+    <w:tmpl w:val="E976F272"/>
+    <w:lvl w:ilvl="0" w:tplc="C15EAD68">
+      <w:start w:val="1"/>
+      <w:numFmt w:val="decimal"/>
+      <w:lvlText w:val="%1."/>
+      <w:lvlJc w:val="left"/>
+      <w:pPr>
+        <w:ind w:left="360" w:hanging="360"/>
+      </w:pPr>
+      <w:rPr>
+        <w:rFonts w:hint="default"/>
+      </w:rPr>
+    </w:lvl>
+    <w:lvl w:ilvl="1" w:tplc="04090019" w:tentative="1">
+      <w:start w:val="1"/>
+      <w:numFmt w:val="ideographTraditional"/>
+      <w:lvlText w:val="%2、"/>
+      <w:lvlJc w:val="left"/>
+      <w:pPr>
+        <w:ind w:left="960" w:hanging="480"/>
+      </w:pPr>
+    </w:lvl>
+    <w:lvl w:ilvl="2" w:tplc="0409001B" w:tentative="1">
+      <w:start w:val="1"/>
+      <w:numFmt w:val="lowerRoman"/>
+      <w:lvlText w:val="%3."/>
+      <w:lvlJc w:val="right"/>
+      <w:pPr>
+        <w:ind w:left="1440" w:hanging="480"/>
+      </w:pPr>
+    </w:lvl>
+    <w:lvl w:ilvl="3" w:tplc="0409000F" w:tentative="1">
+      <w:start w:val="1"/>
+      <w:numFmt w:val="decimal"/>
+      <w:lvlText w:val="%4."/>
+      <w:lvlJc w:val="left"/>
+      <w:pPr>
+        <w:ind w:left="1920" w:hanging="480"/>
+      </w:pPr>
+    </w:lvl>
+    <w:lvl w:ilvl="4" w:tplc="04090019" w:tentative="1">
+      <w:start w:val="1"/>
+      <w:numFmt w:val="ideographTraditional"/>
+      <w:lvlText w:val="%5、"/>
+      <w:lvlJc w:val="left"/>
+      <w:pPr>
+        <w:ind w:left="2400" w:hanging="480"/>
+      </w:pPr>
+    </w:lvl>
+    <w:lvl w:ilvl="5" w:tplc="0409001B" w:tentative="1">
+      <w:start w:val="1"/>
+      <w:numFmt w:val="lowerRoman"/>
+      <w:lvlText w:val="%6."/>
+      <w:lvlJc w:val="right"/>
+      <w:pPr>
+        <w:ind w:left="2880" w:hanging="480"/>
+      </w:pPr>
+    </w:lvl>
+    <w:lvl w:ilvl="6" w:tplc="0409000F" w:tentative="1">
+      <w:start w:val="1"/>
+      <w:numFmt w:val="decimal"/>
+      <w:lvlText w:val="%7."/>
+      <w:lvlJc w:val="left"/>
+      <w:pPr>
+        <w:ind w:left="3360" w:hanging="480"/>
+      </w:pPr>
+    </w:lvl>
+    <w:lvl w:ilvl="7" w:tplc="04090019" w:tentative="1">
+      <w:start w:val="1"/>
+      <w:numFmt w:val="ideographTraditional"/>
+      <w:lvlText w:val="%8、"/>
+      <w:lvlJc w:val="left"/>
+      <w:pPr>
+        <w:ind w:left="3840" w:hanging="480"/>
+      </w:pPr>
+    </w:lvl>
+    <w:lvl w:ilvl="8" w:tplc="0409001B" w:tentative="1">
+      <w:start w:val="1"/>
+      <w:numFmt w:val="lowerRoman"/>
+      <w:lvlText w:val="%9."/>
+      <w:lvlJc w:val="right"/>
+      <w:pPr>
+        <w:ind w:left="4320" w:hanging="480"/>
+      </w:pPr>
     </w:lvl>
   </w:abstractNum>
   <w:num w:numId="1" w16cid:durableId="311760627">
     <w:abstractNumId w:val="2"/>
   </w:num>
   <w:num w:numId="2" w16cid:durableId="2084519437">
-    <w:abstractNumId w:val="3"/>
+    <w:abstractNumId w:val="4"/>
   </w:num>
   <w:num w:numId="3" w16cid:durableId="793794833">
     <w:abstractNumId w:val="0"/>
   </w:num>
   <w:num w:numId="4" w16cid:durableId="196701771">
     <w:abstractNumId w:val="1"/>
+  </w:num>
+  <w:num w:numId="5" w16cid:durableId="1541477934">
+    <w:abstractNumId w:val="3"/>
+  </w:num>
+  <w:num w:numId="6" w16cid:durableId="520977994">
+    <w:abstractNumId w:val="5"/>
   </w:num>
 </w:numbering>
 </file>

</xml_diff>